<commit_message>
Added NA3 materials and Final review sheet
</commit_message>
<xml_diff>
--- a/docs/materials/06-NetworkAbstractions/NA1-A-NetworkAbstractions.docx
+++ b/docs/materials/06-NetworkAbstractions/NA1-A-NetworkAbstractions.docx
@@ -1655,19 +1655,7 @@
         <w:rPr>
           <w:rFonts w:asciiTheme="minorHAnsi" w:hAnsiTheme="minorHAnsi" w:cstheme="minorHAnsi"/>
         </w:rPr>
-        <w:t>3</w:t>
-      </w:r>
-      <w:r>
-        <w:rPr>
-          <w:rFonts w:asciiTheme="minorHAnsi" w:hAnsiTheme="minorHAnsi" w:cstheme="minorHAnsi"/>
-        </w:rPr>
-        <w:t xml:space="preserve">. </w:t>
-      </w:r>
-      <w:r>
-        <w:rPr>
-          <w:rFonts w:asciiTheme="minorHAnsi" w:hAnsiTheme="minorHAnsi" w:cstheme="minorHAnsi"/>
-        </w:rPr>
-        <w:t>Describe the operation of a packet switched network using the Postal System as a metaphor.</w:t>
+        <w:t>3. Describe the operation of a packet switched network using the Postal System as a metaphor.</w:t>
       </w:r>
     </w:p>
     <w:p>
@@ -2740,21 +2728,7 @@
             <w:rStyle w:val="Hyperlink"/>
             <w:rFonts w:asciiTheme="minorHAnsi" w:hAnsiTheme="minorHAnsi" w:cstheme="minorHAnsi"/>
           </w:rPr>
-          <w:t>https://www.youtub</w:t>
-        </w:r>
-        <w:r>
-          <w:rPr>
-            <w:rStyle w:val="Hyperlink"/>
-            <w:rFonts w:asciiTheme="minorHAnsi" w:hAnsiTheme="minorHAnsi" w:cstheme="minorHAnsi"/>
-          </w:rPr>
-          <w:t>e</w:t>
-        </w:r>
-        <w:r>
-          <w:rPr>
-            <w:rStyle w:val="Hyperlink"/>
-            <w:rFonts w:asciiTheme="minorHAnsi" w:hAnsiTheme="minorHAnsi" w:cstheme="minorHAnsi"/>
-          </w:rPr>
-          <w:t>.com/watch?v=2qRcOfj5tbA</w:t>
+          <w:t>https://www.youtube.com/watch?v=2qRcOfj5tbA</w:t>
         </w:r>
       </w:hyperlink>
       <w:r>
@@ -2847,13 +2821,13 @@
         <w:rPr>
           <w:rFonts w:asciiTheme="minorHAnsi" w:hAnsiTheme="minorHAnsi" w:cstheme="minorHAnsi"/>
         </w:rPr>
-        <w:t xml:space="preserve"> Briefly </w:t>
-      </w:r>
-      <w:r>
-        <w:rPr>
-          <w:rFonts w:asciiTheme="minorHAnsi" w:hAnsiTheme="minorHAnsi" w:cstheme="minorHAnsi"/>
-        </w:rPr>
-        <w:t>describe your metaphor using a process-oriented view.  That is, explain how a message moves from the top layer at the source, through lower layers across a physical medium and back up to the top layer at the destination.   Indicate what information is added/</w:t>
+        <w:t xml:space="preserve"> Briefly describe your metaphor using a process-oriented view.  That is, explain how a message moves from the top layer at the source, through lower layers across a physical medium and back up to the top layer at the destination.   Indicate what information is added</w:t>
+      </w:r>
+      <w:r>
+        <w:rPr>
+          <w:rFonts w:asciiTheme="minorHAnsi" w:hAnsiTheme="minorHAnsi" w:cstheme="minorHAnsi"/>
+        </w:rPr>
+        <w:t>/understood by the service at each level.</w:t>
       </w:r>
     </w:p>
     <w:p>
@@ -3774,6 +3748,12 @@
           <w:rFonts w:asciiTheme="minorHAnsi" w:hAnsiTheme="minorHAnsi" w:cstheme="minorHAnsi"/>
         </w:rPr>
         <w:t>, twisted pair, 5G cellular.</w:t>
+      </w:r>
+      <w:r>
+        <w:rPr>
+          <w:rFonts w:asciiTheme="minorHAnsi" w:hAnsiTheme="minorHAnsi" w:cstheme="minorHAnsi"/>
+        </w:rPr>
+        <w:t xml:space="preserve">  Then describe briefly how you produced your ranking.</w:t>
       </w:r>
     </w:p>
     <w:p>
@@ -7182,6 +7162,7 @@
   <w:style w:type="character" w:default="1" w:styleId="DefaultParagraphFont">
     <w:name w:val="Default Paragraph Font"/>
     <w:uiPriority w:val="1"/>
+    <w:semiHidden/>
     <w:unhideWhenUsed/>
   </w:style>
   <w:style w:type="table" w:default="1" w:styleId="TableNormal">

</xml_diff>